<commit_message>
Added turret that shoots projectiles
</commit_message>
<xml_diff>
--- a/Graphics (yes really).docx
+++ b/Graphics (yes really).docx
@@ -74,7 +74,7 @@
           </mc:Choice>
           <mc:Fallback>
             <w:pict>
-              <v:shapetype w14:anchorId="752C6D0C" id="_x0000_t10" coordsize="21600,21600" o:spt="10" adj="6326" path="m@0,l0@0,0@2@0,21600@1,21600,21600@2,21600@0@1,xe">
+              <v:shapetype w14:anchorId="7ECE5064" id="_x0000_t10" coordsize="21600,21600" o:spt="10" adj="6326" path="m@0,l0@0,0@2@0,21600@1,21600,21600@2,21600@0@1,xe">
                 <v:stroke joinstyle="miter"/>
                 <v:formulas>
                   <v:f eqn="val #0"/>
@@ -173,7 +173,7 @@
           </mc:Choice>
           <mc:Fallback>
             <w:pict>
-              <v:shapetype w14:anchorId="7ADE61DE" id="_x0000_t5" coordsize="21600,21600" o:spt="5" adj="10800" path="m@0,l,21600r21600,xe">
+              <v:shapetype w14:anchorId="3D2DE9E0" id="_x0000_t5" coordsize="21600,21600" o:spt="5" adj="10800" path="m@0,l,21600r21600,xe">
                 <v:stroke joinstyle="miter"/>
                 <v:formulas>
                   <v:f eqn="val #0"/>
@@ -269,7 +269,7 @@
           </mc:Choice>
           <mc:Fallback>
             <w:pict>
-              <v:rect w14:anchorId="5A401413" id="Rechteck 9" o:spid="_x0000_s1026" style="width:85.5pt;height:85.5pt;visibility:visible;mso-wrap-style:square;mso-left-percent:-10001;mso-top-percent:-10001;mso-position-horizontal:absolute;mso-position-horizontal-relative:char;mso-position-vertical:absolute;mso-position-vertical-relative:line;mso-left-percent:-10001;mso-top-percent:-10001;v-text-anchor:middle" o:gfxdata="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" filled="f" strokecolor="black [3213]" strokeweight="10pt">
+              <v:rect w14:anchorId="345891A0" id="Rechteck 9" o:spid="_x0000_s1026" style="width:85.5pt;height:85.5pt;visibility:visible;mso-wrap-style:square;mso-left-percent:-10001;mso-top-percent:-10001;mso-position-horizontal:absolute;mso-position-horizontal-relative:char;mso-position-vertical:absolute;mso-position-vertical-relative:line;mso-left-percent:-10001;mso-top-percent:-10001;v-text-anchor:middle" o:gfxdata="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" filled="f" strokecolor="black [3213]" strokeweight="10pt">
                 <v:stroke joinstyle="round"/>
                 <v:path arrowok="t"/>
                 <o:lock v:ext="edit" aspectratio="t"/>
@@ -355,7 +355,7 @@
           </mc:Choice>
           <mc:Fallback>
             <w:pict>
-              <v:shapetype w14:anchorId="119B427C" id="_x0000_t56" coordsize="21600,21600" o:spt="56" path="m10800,l,8259,4200,21600r13200,l21600,8259xe">
+              <v:shapetype w14:anchorId="4B520F3E" id="_x0000_t56" coordsize="21600,21600" o:spt="56" path="m10800,l,8259,4200,21600r13200,l21600,8259xe">
                 <v:stroke joinstyle="miter"/>
                 <v:path gradientshapeok="t" o:connecttype="custom" o:connectlocs="10800,0;0,8259;4200,21600;10800,21600;17400,21600;21600,8259" o:connectangles="270,180,90,90,90,0" textboxrect="4200,5077,17400,21600"/>
               </v:shapetype>
@@ -445,7 +445,7 @@
           </mc:Choice>
           <mc:Fallback>
             <w:pict>
-              <v:shape w14:anchorId="41F5A552" id="Herz 8" o:spid="_x0000_s1026" style="width:85.05pt;height:85.05pt;visibility:visible;mso-wrap-style:square;mso-left-percent:-10001;mso-top-percent:-10001;mso-position-horizontal:absolute;mso-position-horizontal-relative:char;mso-position-vertical:absolute;mso-position-vertical-relative:line;mso-left-percent:-10001;mso-top-percent:-10001;v-text-anchor:middle" coordsize="1080000,1080000" o:gfxdata="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" path="m540000,270000v225000,-630000,1102500,,,810000c-562500,270000,315000,-360000,540000,270000xe" filled="f" strokecolor="black [3213]" strokeweight="10pt">
+              <v:shape w14:anchorId="3A37E14D" id="Herz 8" o:spid="_x0000_s1026" style="width:85.05pt;height:85.05pt;visibility:visible;mso-wrap-style:square;mso-left-percent:-10001;mso-top-percent:-10001;mso-position-horizontal:absolute;mso-position-horizontal-relative:char;mso-position-vertical:absolute;mso-position-vertical-relative:line;mso-left-percent:-10001;mso-top-percent:-10001;v-text-anchor:middle" coordsize="1080000,1080000" o:gfxdata="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" path="m540000,270000v225000,-630000,1102500,,,810000c-562500,270000,315000,-360000,540000,270000xe" filled="f" strokecolor="black [3213]" strokeweight="10pt">
                 <v:path arrowok="t" o:connecttype="custom" o:connectlocs="540000,270000;540000,1080000;540000,270000" o:connectangles="0,0,0"/>
                 <o:lock v:ext="edit" aspectratio="t"/>
                 <w10:anchorlock/>
@@ -472,7 +472,7 @@
         <mc:AlternateContent>
           <mc:Choice Requires="wps">
             <w:drawing>
-              <wp:inline distT="0" distB="0" distL="0" distR="0" wp14:anchorId="1E37E3E1" wp14:editId="30FEA378">
+              <wp:inline distT="0" distB="0" distL="0" distR="0" wp14:anchorId="1E37E3E1" wp14:editId="7C1B9AFF">
                 <wp:extent cx="1080000" cy="1080000"/>
                 <wp:effectExtent l="57150" t="57150" r="82550" b="82550"/>
                 <wp:docPr id="4" name="Kreuz 4"/>
@@ -533,7 +533,7 @@
           </mc:Choice>
           <mc:Fallback>
             <w:pict>
-              <v:shapetype w14:anchorId="53135E60" id="_x0000_t11" coordsize="21600,21600" o:spt="11" adj="5400" path="m@0,l@0@0,0@0,0@2@0@2@0,21600@1,21600@1@2,21600@2,21600@0@1@0@1,xe">
+              <v:shapetype w14:anchorId="615618E8" id="_x0000_t11" coordsize="21600,21600" o:spt="11" adj="5400" path="m@0,l@0@0,0@0,0@2@0@2@0,21600@1,21600@1@2,21600@2,21600@0@1@0@1,xe">
                 <v:stroke joinstyle="miter"/>
                 <v:formulas>
                   <v:f eqn="val #0"/>
@@ -563,6 +563,173 @@
         </mc:AlternateContent>
       </w:r>
     </w:p>
+    <w:p>
+      <w:pPr>
+        <w:pStyle w:val="berschrift1"/>
+      </w:pPr>
+      <w:r>
+        <w:t>Small Turret</w:t>
+      </w:r>
+    </w:p>
+    <w:p>
+      <w:r>
+        <w:rPr>
+          <w:noProof/>
+        </w:rPr>
+        <mc:AlternateContent>
+          <mc:Choice Requires="wps">
+            <w:drawing>
+              <wp:inline distT="0" distB="0" distL="0" distR="0" wp14:anchorId="0442E902" wp14:editId="671610A5">
+                <wp:extent cx="1860870" cy="1648178"/>
+                <wp:effectExtent l="57150" t="0" r="0" b="0"/>
+                <wp:docPr id="16" name="Teilkreis 16"/>
+                <wp:cNvGraphicFramePr/>
+                <a:graphic xmlns:a="http://schemas.openxmlformats.org/drawingml/2006/main">
+                  <a:graphicData uri="http://schemas.microsoft.com/office/word/2010/wordprocessingShape">
+                    <wps:wsp>
+                      <wps:cNvSpPr/>
+                      <wps:spPr>
+                        <a:xfrm>
+                          <a:off x="0" y="0"/>
+                          <a:ext cx="1860870" cy="1648178"/>
+                        </a:xfrm>
+                        <a:prstGeom prst="pie">
+                          <a:avLst>
+                            <a:gd name="adj1" fmla="val 8564625"/>
+                            <a:gd name="adj2" fmla="val 12950483"/>
+                          </a:avLst>
+                        </a:prstGeom>
+                        <a:noFill/>
+                        <a:ln w="127000">
+                          <a:solidFill>
+                            <a:schemeClr val="tx1"/>
+                          </a:solidFill>
+                          <a:round/>
+                        </a:ln>
+                      </wps:spPr>
+                      <wps:style>
+                        <a:lnRef idx="2">
+                          <a:schemeClr val="accent1">
+                            <a:shade val="50000"/>
+                          </a:schemeClr>
+                        </a:lnRef>
+                        <a:fillRef idx="1">
+                          <a:schemeClr val="accent1"/>
+                        </a:fillRef>
+                        <a:effectRef idx="0">
+                          <a:schemeClr val="accent1"/>
+                        </a:effectRef>
+                        <a:fontRef idx="minor">
+                          <a:schemeClr val="lt1"/>
+                        </a:fontRef>
+                      </wps:style>
+                      <wps:bodyPr rot="0" spcFirstLastPara="0" vertOverflow="overflow" horzOverflow="overflow" vert="horz" wrap="square" lIns="91440" tIns="45720" rIns="91440" bIns="45720" numCol="1" spcCol="0" rtlCol="0" fromWordArt="0" anchor="ctr" anchorCtr="0" forceAA="0" compatLnSpc="1">
+                        <a:prstTxWarp prst="textNoShape">
+                          <a:avLst/>
+                        </a:prstTxWarp>
+                        <a:noAutofit/>
+                      </wps:bodyPr>
+                    </wps:wsp>
+                  </a:graphicData>
+                </a:graphic>
+              </wp:inline>
+            </w:drawing>
+          </mc:Choice>
+          <mc:Fallback>
+            <w:pict>
+              <v:shape w14:anchorId="4ECBB050" id="Teilkreis 16" o:spid="_x0000_s1026" style="width:146.55pt;height:129.8pt;visibility:visible;mso-wrap-style:square;mso-left-percent:-10001;mso-top-percent:-10001;mso-position-horizontal:absolute;mso-position-horizontal-relative:char;mso-position-vertical:absolute;mso-position-vertical-relative:line;mso-left-percent:-10001;mso-top-percent:-10001;v-text-anchor:middle" coordsize="1860870,1648178" o:gfxdata="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" path="m224554,1360975c-69027,1058176,-75418,612564,209383,303258l930435,824089,224554,1360975xe" filled="f" strokecolor="black [3213]" strokeweight="10pt">
+                <v:path arrowok="t" o:connecttype="custom" o:connectlocs="224554,1360975;209383,303258;930435,824089;224554,1360975" o:connectangles="0,0,0,0"/>
+                <w10:anchorlock/>
+              </v:shape>
+            </w:pict>
+          </mc:Fallback>
+        </mc:AlternateContent>
+      </w:r>
+    </w:p>
+    <w:p>
+      <w:pPr>
+        <w:pStyle w:val="berschrift1"/>
+      </w:pPr>
+      <w:r>
+        <w:t>Small Turret Projectile</w:t>
+      </w:r>
+    </w:p>
+    <w:p>
+      <w:r>
+        <w:rPr>
+          <w:noProof/>
+          <w:highlight w:val="black"/>
+        </w:rPr>
+        <mc:AlternateContent>
+          <mc:Choice Requires="wps">
+            <w:drawing>
+              <wp:inline distT="0" distB="0" distL="0" distR="0" wp14:anchorId="483EBD24" wp14:editId="07D2817A">
+                <wp:extent cx="1152172" cy="992829"/>
+                <wp:effectExtent l="60642" t="53658" r="70803" b="70802"/>
+                <wp:docPr id="19" name="Gleichschenkliges Dreieck 19"/>
+                <wp:cNvGraphicFramePr/>
+                <a:graphic xmlns:a="http://schemas.openxmlformats.org/drawingml/2006/main">
+                  <a:graphicData uri="http://schemas.microsoft.com/office/word/2010/wordprocessingShape">
+                    <wps:wsp>
+                      <wps:cNvSpPr/>
+                      <wps:spPr>
+                        <a:xfrm rot="5400000">
+                          <a:off x="0" y="0"/>
+                          <a:ext cx="1152172" cy="992829"/>
+                        </a:xfrm>
+                        <a:prstGeom prst="triangle">
+                          <a:avLst/>
+                        </a:prstGeom>
+                        <a:solidFill>
+                          <a:schemeClr val="bg1"/>
+                        </a:solidFill>
+                        <a:ln w="127000">
+                          <a:solidFill>
+                            <a:schemeClr val="bg1"/>
+                          </a:solidFill>
+                          <a:round/>
+                        </a:ln>
+                      </wps:spPr>
+                      <wps:style>
+                        <a:lnRef idx="2">
+                          <a:schemeClr val="accent1">
+                            <a:shade val="50000"/>
+                          </a:schemeClr>
+                        </a:lnRef>
+                        <a:fillRef idx="1">
+                          <a:schemeClr val="accent1"/>
+                        </a:fillRef>
+                        <a:effectRef idx="0">
+                          <a:schemeClr val="accent1"/>
+                        </a:effectRef>
+                        <a:fontRef idx="minor">
+                          <a:schemeClr val="lt1"/>
+                        </a:fontRef>
+                      </wps:style>
+                      <wps:bodyPr rot="0" spcFirstLastPara="0" vertOverflow="overflow" horzOverflow="overflow" vert="horz" wrap="square" lIns="91440" tIns="45720" rIns="91440" bIns="45720" numCol="1" spcCol="0" rtlCol="0" fromWordArt="0" anchor="ctr" anchorCtr="0" forceAA="0" compatLnSpc="1">
+                        <a:prstTxWarp prst="textNoShape">
+                          <a:avLst/>
+                        </a:prstTxWarp>
+                        <a:noAutofit/>
+                      </wps:bodyPr>
+                    </wps:wsp>
+                  </a:graphicData>
+                </a:graphic>
+              </wp:inline>
+            </w:drawing>
+          </mc:Choice>
+          <mc:Fallback>
+            <w:pict>
+              <v:shape w14:anchorId="4DE34952" id="Gleichschenkliges Dreieck 19" o:spid="_x0000_s1026" type="#_x0000_t5" style="width:90.7pt;height:78.2pt;rotation:90;visibility:visible;mso-wrap-style:square;mso-left-percent:-10001;mso-top-percent:-10001;mso-position-horizontal:absolute;mso-position-horizontal-relative:char;mso-position-vertical:absolute;mso-position-vertical-relative:line;mso-left-percent:-10001;mso-top-percent:-10001;v-text-anchor:middle" o:gfxdata="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" fillcolor="white [3212]" strokecolor="white [3212]" strokeweight="10pt">
+                <v:stroke joinstyle="round"/>
+                <w10:anchorlock/>
+              </v:shape>
+            </w:pict>
+          </mc:Fallback>
+        </mc:AlternateContent>
+      </w:r>
+    </w:p>
+    <w:p/>
     <w:sectPr>
       <w:pgSz w:w="11906" w:h="16838"/>
       <w:pgMar w:top="1417" w:right="1417" w:bottom="1134" w:left="1417" w:header="708" w:footer="708" w:gutter="0"/>

</xml_diff>

<commit_message>
Started work on ranged enemy
</commit_message>
<xml_diff>
--- a/Graphics (yes really).docx
+++ b/Graphics (yes really).docx
@@ -1,6 +1,6 @@
 
 <file path=word/document.xml><?xml version="1.0" encoding="utf-8"?>
-<w:document xmlns:wpc="http://schemas.microsoft.com/office/word/2010/wordprocessingCanvas" xmlns:cx="http://schemas.microsoft.com/office/drawing/2014/chartex" xmlns:cx1="http://schemas.microsoft.com/office/drawing/2015/9/8/chartex" xmlns:cx2="http://schemas.microsoft.com/office/drawing/2015/10/21/chartex" xmlns:cx3="http://schemas.microsoft.com/office/drawing/2016/5/9/chartex" xmlns:cx4="http://schemas.microsoft.com/office/drawing/2016/5/10/chartex" xmlns:cx5="http://schemas.microsoft.com/office/drawing/2016/5/11/chartex" xmlns:cx6="http://schemas.microsoft.com/office/drawing/2016/5/12/chartex" xmlns:cx7="http://schemas.microsoft.com/office/drawing/2016/5/13/chartex" xmlns:cx8="http://schemas.microsoft.com/office/drawing/2016/5/14/chartex" xmlns:mc="http://schemas.openxmlformats.org/markup-compatibility/2006" xmlns:aink="http://schemas.microsoft.com/office/drawing/2016/ink" xmlns:am3d="http://schemas.microsoft.com/office/drawing/2017/model3d" xmlns:o="urn:schemas-microsoft-com:office:office" xmlns:oel="http://schemas.microsoft.com/office/2019/extlst" xmlns:r="http://schemas.openxmlformats.org/officeDocument/2006/relationships" xmlns:m="http://schemas.openxmlformats.org/officeDocument/2006/math" xmlns:v="urn:schemas-microsoft-com:vml" xmlns:wp14="http://schemas.microsoft.com/office/word/2010/wordprocessingDrawing" xmlns:wp="http://schemas.openxmlformats.org/drawingml/2006/wordprocessingDrawing" xmlns:w10="urn:schemas-microsoft-com:office:word" xmlns:w="http://schemas.openxmlformats.org/wordprocessingml/2006/main" xmlns:w14="http://schemas.microsoft.com/office/word/2010/wordml" xmlns:w15="http://schemas.microsoft.com/office/word/2012/wordml" xmlns:w16cex="http://schemas.microsoft.com/office/word/2018/wordml/cex" xmlns:w16cid="http://schemas.microsoft.com/office/word/2016/wordml/cid" xmlns:w16="http://schemas.microsoft.com/office/word/2018/wordml" xmlns:w16sdtdh="http://schemas.microsoft.com/office/word/2020/wordml/sdtdatahash" xmlns:w16se="http://schemas.microsoft.com/office/word/2015/wordml/symex" xmlns:wpg="http://schemas.microsoft.com/office/word/2010/wordprocessingGroup" xmlns:wpi="http://schemas.microsoft.com/office/word/2010/wordprocessingInk" xmlns:wne="http://schemas.microsoft.com/office/word/2006/wordml" xmlns:wps="http://schemas.microsoft.com/office/word/2010/wordprocessingShape" mc:Ignorable="w14 w15 w16se w16cid w16 w16cex w16sdtdh wp14">
+<w:document xmlns:wpc="http://schemas.microsoft.com/office/word/2010/wordprocessingCanvas" xmlns:mc="http://schemas.openxmlformats.org/markup-compatibility/2006" xmlns:o="urn:schemas-microsoft-com:office:office" xmlns:r="http://schemas.openxmlformats.org/officeDocument/2006/relationships" xmlns:m="http://schemas.openxmlformats.org/officeDocument/2006/math" xmlns:v="urn:schemas-microsoft-com:vml" xmlns:wp14="http://schemas.microsoft.com/office/word/2010/wordprocessingDrawing" xmlns:wp="http://schemas.openxmlformats.org/drawingml/2006/wordprocessingDrawing" xmlns:w10="urn:schemas-microsoft-com:office:word" xmlns:w="http://schemas.openxmlformats.org/wordprocessingml/2006/main" xmlns:w14="http://schemas.microsoft.com/office/word/2010/wordml" xmlns:w15="http://schemas.microsoft.com/office/word/2012/wordml" xmlns:wpg="http://schemas.microsoft.com/office/word/2010/wordprocessingGroup" xmlns:wpi="http://schemas.microsoft.com/office/word/2010/wordprocessingInk" xmlns:wne="http://schemas.microsoft.com/office/word/2006/wordml" xmlns:wps="http://schemas.microsoft.com/office/word/2010/wordprocessingShape" mc:Ignorable="w14 w15 wp14">
   <w:body>
     <w:p>
       <w:pPr>
@@ -14,6 +14,7 @@
       <w:r>
         <w:rPr>
           <w:noProof/>
+          <w:lang w:val="de-CH" w:eastAsia="de-CH"/>
         </w:rPr>
         <mc:AlternateContent>
           <mc:Choice Requires="wps">
@@ -72,7 +73,7 @@
               </wp:inline>
             </w:drawing>
           </mc:Choice>
-          <mc:Fallback>
+          <mc:Fallback xmlns:w16se="http://schemas.microsoft.com/office/word/2015/wordml/symex" xmlns:w16sdtdh="http://schemas.microsoft.com/office/word/2020/wordml/sdtdatahash" xmlns:w16="http://schemas.microsoft.com/office/word/2018/wordml" xmlns:w16cid="http://schemas.microsoft.com/office/word/2016/wordml/cid" xmlns:w16cex="http://schemas.microsoft.com/office/word/2018/wordml/cex" xmlns:oel="http://schemas.microsoft.com/office/2019/extlst" xmlns:am3d="http://schemas.microsoft.com/office/drawing/2017/model3d" xmlns:aink="http://schemas.microsoft.com/office/drawing/2016/ink" xmlns:cx8="http://schemas.microsoft.com/office/drawing/2016/5/14/chartex" xmlns:cx7="http://schemas.microsoft.com/office/drawing/2016/5/13/chartex" xmlns:cx6="http://schemas.microsoft.com/office/drawing/2016/5/12/chartex" xmlns:cx5="http://schemas.microsoft.com/office/drawing/2016/5/11/chartex" xmlns:cx4="http://schemas.microsoft.com/office/drawing/2016/5/10/chartex" xmlns:cx3="http://schemas.microsoft.com/office/drawing/2016/5/9/chartex" xmlns:cx2="http://schemas.microsoft.com/office/drawing/2015/10/21/chartex" xmlns:cx1="http://schemas.microsoft.com/office/drawing/2015/9/8/chartex" xmlns:cx="http://schemas.microsoft.com/office/drawing/2014/chartex">
             <w:pict>
               <v:shapetype w14:anchorId="7ECE5064" id="_x0000_t10" coordsize="21600,21600" o:spt="10" adj="6326" path="m@0,l0@0,0@2@0,21600@1,21600,21600@2,21600@0@1,xe">
                 <v:stroke joinstyle="miter"/>
@@ -114,6 +115,7 @@
       <w:r>
         <w:rPr>
           <w:noProof/>
+          <w:lang w:val="de-CH" w:eastAsia="de-CH"/>
         </w:rPr>
         <mc:AlternateContent>
           <mc:Choice Requires="wps">
@@ -171,7 +173,7 @@
               </wp:inline>
             </w:drawing>
           </mc:Choice>
-          <mc:Fallback>
+          <mc:Fallback xmlns:w16se="http://schemas.microsoft.com/office/word/2015/wordml/symex" xmlns:w16sdtdh="http://schemas.microsoft.com/office/word/2020/wordml/sdtdatahash" xmlns:w16="http://schemas.microsoft.com/office/word/2018/wordml" xmlns:w16cid="http://schemas.microsoft.com/office/word/2016/wordml/cid" xmlns:w16cex="http://schemas.microsoft.com/office/word/2018/wordml/cex" xmlns:oel="http://schemas.microsoft.com/office/2019/extlst" xmlns:am3d="http://schemas.microsoft.com/office/drawing/2017/model3d" xmlns:aink="http://schemas.microsoft.com/office/drawing/2016/ink" xmlns:cx8="http://schemas.microsoft.com/office/drawing/2016/5/14/chartex" xmlns:cx7="http://schemas.microsoft.com/office/drawing/2016/5/13/chartex" xmlns:cx6="http://schemas.microsoft.com/office/drawing/2016/5/12/chartex" xmlns:cx5="http://schemas.microsoft.com/office/drawing/2016/5/11/chartex" xmlns:cx4="http://schemas.microsoft.com/office/drawing/2016/5/10/chartex" xmlns:cx3="http://schemas.microsoft.com/office/drawing/2016/5/9/chartex" xmlns:cx2="http://schemas.microsoft.com/office/drawing/2015/10/21/chartex" xmlns:cx1="http://schemas.microsoft.com/office/drawing/2015/9/8/chartex" xmlns:cx="http://schemas.microsoft.com/office/drawing/2014/chartex">
             <w:pict>
               <v:shapetype w14:anchorId="3D2DE9E0" id="_x0000_t5" coordsize="21600,21600" o:spt="5" adj="10800" path="m@0,l,21600r21600,xe">
                 <v:stroke joinstyle="miter"/>
@@ -206,6 +208,7 @@
       <w:r>
         <w:rPr>
           <w:noProof/>
+          <w:lang w:val="de-CH" w:eastAsia="de-CH"/>
         </w:rPr>
         <mc:AlternateContent>
           <mc:Choice Requires="wps">
@@ -267,7 +270,7 @@
               </wp:inline>
             </w:drawing>
           </mc:Choice>
-          <mc:Fallback>
+          <mc:Fallback xmlns:w16se="http://schemas.microsoft.com/office/word/2015/wordml/symex" xmlns:w16sdtdh="http://schemas.microsoft.com/office/word/2020/wordml/sdtdatahash" xmlns:w16="http://schemas.microsoft.com/office/word/2018/wordml" xmlns:w16cid="http://schemas.microsoft.com/office/word/2016/wordml/cid" xmlns:w16cex="http://schemas.microsoft.com/office/word/2018/wordml/cex" xmlns:oel="http://schemas.microsoft.com/office/2019/extlst" xmlns:am3d="http://schemas.microsoft.com/office/drawing/2017/model3d" xmlns:aink="http://schemas.microsoft.com/office/drawing/2016/ink" xmlns:cx8="http://schemas.microsoft.com/office/drawing/2016/5/14/chartex" xmlns:cx7="http://schemas.microsoft.com/office/drawing/2016/5/13/chartex" xmlns:cx6="http://schemas.microsoft.com/office/drawing/2016/5/12/chartex" xmlns:cx5="http://schemas.microsoft.com/office/drawing/2016/5/11/chartex" xmlns:cx4="http://schemas.microsoft.com/office/drawing/2016/5/10/chartex" xmlns:cx3="http://schemas.microsoft.com/office/drawing/2016/5/9/chartex" xmlns:cx2="http://schemas.microsoft.com/office/drawing/2015/10/21/chartex" xmlns:cx1="http://schemas.microsoft.com/office/drawing/2015/9/8/chartex" xmlns:cx="http://schemas.microsoft.com/office/drawing/2014/chartex">
             <w:pict>
               <v:rect w14:anchorId="345891A0" id="Rechteck 9" o:spid="_x0000_s1026" style="width:85.5pt;height:85.5pt;visibility:visible;mso-wrap-style:square;mso-left-percent:-10001;mso-top-percent:-10001;mso-position-horizontal:absolute;mso-position-horizontal-relative:char;mso-position-vertical:absolute;mso-position-vertical-relative:line;mso-left-percent:-10001;mso-top-percent:-10001;v-text-anchor:middle" o:gfxdata="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" filled="f" strokecolor="black [3213]" strokeweight="10pt">
                 <v:stroke joinstyle="round"/>
@@ -292,11 +295,12 @@
       <w:r>
         <w:rPr>
           <w:noProof/>
+          <w:lang w:val="de-CH" w:eastAsia="de-CH"/>
         </w:rPr>
         <mc:AlternateContent>
           <mc:Choice Requires="wps">
             <w:drawing>
-              <wp:inline distT="0" distB="0" distL="0" distR="0" wp14:anchorId="20BB99A6" wp14:editId="64CEFFC0">
+              <wp:inline distT="0" distB="0" distL="0" distR="0" wp14:anchorId="20BB99A6" wp14:editId="3EF6AB92">
                 <wp:extent cx="1080000" cy="1026667"/>
                 <wp:effectExtent l="57150" t="57150" r="82550" b="78740"/>
                 <wp:docPr id="5" name="Fünfeck 5"/>
@@ -355,11 +359,11 @@
           </mc:Choice>
           <mc:Fallback>
             <w:pict>
-              <v:shapetype w14:anchorId="4B520F3E" id="_x0000_t56" coordsize="21600,21600" o:spt="56" path="m10800,l,8259,4200,21600r13200,l21600,8259xe">
+              <v:shapetype w14:anchorId="516ECC56" id="_x0000_t56" coordsize="21600,21600" o:spt="56" path="m10800,l,8259,4200,21600r13200,l21600,8259xe">
                 <v:stroke joinstyle="miter"/>
                 <v:path gradientshapeok="t" o:connecttype="custom" o:connectlocs="10800,0;0,8259;4200,21600;10800,21600;17400,21600;21600,8259" o:connectangles="270,180,90,90,90,0" textboxrect="4200,5077,17400,21600"/>
               </v:shapetype>
-              <v:shape id="Fünfeck 5" o:spid="_x0000_s1026" type="#_x0000_t56" style="width:85.05pt;height:80.85pt;visibility:visible;mso-wrap-style:square;mso-left-percent:-10001;mso-top-percent:-10001;mso-position-horizontal:absolute;mso-position-horizontal-relative:char;mso-position-vertical:absolute;mso-position-vertical-relative:line;mso-left-percent:-10001;mso-top-percent:-10001;v-text-anchor:middle" o:gfxdata="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" filled="f" strokecolor="black [3213]" strokeweight="10pt">
+              <v:shape id="Fünfeck 5" o:spid="_x0000_s1026" type="#_x0000_t56" style="width:85.05pt;height:80.85pt;visibility:visible;mso-wrap-style:square;mso-left-percent:-10001;mso-top-percent:-10001;mso-position-horizontal:absolute;mso-position-horizontal-relative:char;mso-position-vertical:absolute;mso-position-vertical-relative:line;mso-left-percent:-10001;mso-top-percent:-10001;v-text-anchor:middle" o:gfxdata="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" filled="f" strokecolor="black [3213]" strokeweight="10pt">
                 <v:stroke joinstyle="round"/>
                 <v:path arrowok="t"/>
                 <o:lock v:ext="edit" aspectratio="t"/>
@@ -382,6 +386,7 @@
       <w:r>
         <w:rPr>
           <w:noProof/>
+          <w:lang w:val="de-CH" w:eastAsia="de-CH"/>
         </w:rPr>
         <mc:AlternateContent>
           <mc:Choice Requires="wps">
@@ -443,7 +448,7 @@
               </wp:inline>
             </w:drawing>
           </mc:Choice>
-          <mc:Fallback>
+          <mc:Fallback xmlns:w16se="http://schemas.microsoft.com/office/word/2015/wordml/symex" xmlns:w16sdtdh="http://schemas.microsoft.com/office/word/2020/wordml/sdtdatahash" xmlns:w16="http://schemas.microsoft.com/office/word/2018/wordml" xmlns:w16cid="http://schemas.microsoft.com/office/word/2016/wordml/cid" xmlns:w16cex="http://schemas.microsoft.com/office/word/2018/wordml/cex" xmlns:oel="http://schemas.microsoft.com/office/2019/extlst" xmlns:am3d="http://schemas.microsoft.com/office/drawing/2017/model3d" xmlns:aink="http://schemas.microsoft.com/office/drawing/2016/ink" xmlns:cx8="http://schemas.microsoft.com/office/drawing/2016/5/14/chartex" xmlns:cx7="http://schemas.microsoft.com/office/drawing/2016/5/13/chartex" xmlns:cx6="http://schemas.microsoft.com/office/drawing/2016/5/12/chartex" xmlns:cx5="http://schemas.microsoft.com/office/drawing/2016/5/11/chartex" xmlns:cx4="http://schemas.microsoft.com/office/drawing/2016/5/10/chartex" xmlns:cx3="http://schemas.microsoft.com/office/drawing/2016/5/9/chartex" xmlns:cx2="http://schemas.microsoft.com/office/drawing/2015/10/21/chartex" xmlns:cx1="http://schemas.microsoft.com/office/drawing/2015/9/8/chartex" xmlns:cx="http://schemas.microsoft.com/office/drawing/2014/chartex">
             <w:pict>
               <v:shape w14:anchorId="3A37E14D" id="Herz 8" o:spid="_x0000_s1026" style="width:85.05pt;height:85.05pt;visibility:visible;mso-wrap-style:square;mso-left-percent:-10001;mso-top-percent:-10001;mso-position-horizontal:absolute;mso-position-horizontal-relative:char;mso-position-vertical:absolute;mso-position-vertical-relative:line;mso-left-percent:-10001;mso-top-percent:-10001;v-text-anchor:middle" coordsize="1080000,1080000" o:gfxdata="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" path="m540000,270000v225000,-630000,1102500,,,810000c-562500,270000,315000,-360000,540000,270000xe" filled="f" strokecolor="black [3213]" strokeweight="10pt">
                 <v:path arrowok="t" o:connecttype="custom" o:connectlocs="540000,270000;540000,1080000;540000,270000" o:connectangles="0,0,0"/>
@@ -454,13 +459,14 @@
           </mc:Fallback>
         </mc:AlternateContent>
       </w:r>
+      <w:bookmarkStart w:id="0" w:name="_GoBack"/>
+      <w:bookmarkEnd w:id="0"/>
     </w:p>
     <w:p>
       <w:pPr>
         <w:pStyle w:val="berschrift1"/>
       </w:pPr>
       <w:r>
-        <w:lastRenderedPageBreak/>
         <w:t>Resource Research</w:t>
       </w:r>
     </w:p>
@@ -468,6 +474,7 @@
       <w:r>
         <w:rPr>
           <w:noProof/>
+          <w:lang w:val="de-CH" w:eastAsia="de-CH"/>
         </w:rPr>
         <mc:AlternateContent>
           <mc:Choice Requires="wps">
@@ -531,7 +538,7 @@
               </wp:inline>
             </w:drawing>
           </mc:Choice>
-          <mc:Fallback>
+          <mc:Fallback xmlns:w16se="http://schemas.microsoft.com/office/word/2015/wordml/symex" xmlns:w16sdtdh="http://schemas.microsoft.com/office/word/2020/wordml/sdtdatahash" xmlns:w16="http://schemas.microsoft.com/office/word/2018/wordml" xmlns:w16cid="http://schemas.microsoft.com/office/word/2016/wordml/cid" xmlns:w16cex="http://schemas.microsoft.com/office/word/2018/wordml/cex" xmlns:oel="http://schemas.microsoft.com/office/2019/extlst" xmlns:am3d="http://schemas.microsoft.com/office/drawing/2017/model3d" xmlns:aink="http://schemas.microsoft.com/office/drawing/2016/ink" xmlns:cx8="http://schemas.microsoft.com/office/drawing/2016/5/14/chartex" xmlns:cx7="http://schemas.microsoft.com/office/drawing/2016/5/13/chartex" xmlns:cx6="http://schemas.microsoft.com/office/drawing/2016/5/12/chartex" xmlns:cx5="http://schemas.microsoft.com/office/drawing/2016/5/11/chartex" xmlns:cx4="http://schemas.microsoft.com/office/drawing/2016/5/10/chartex" xmlns:cx3="http://schemas.microsoft.com/office/drawing/2016/5/9/chartex" xmlns:cx2="http://schemas.microsoft.com/office/drawing/2015/10/21/chartex" xmlns:cx1="http://schemas.microsoft.com/office/drawing/2015/9/8/chartex" xmlns:cx="http://schemas.microsoft.com/office/drawing/2014/chartex">
             <w:pict>
               <v:shapetype w14:anchorId="615618E8" id="_x0000_t11" coordsize="21600,21600" o:spt="11" adj="5400" path="m@0,l@0@0,0@0,0@2@0@2@0,21600@1,21600@1@2,21600@2,21600@0@1@0@1,xe">
                 <v:stroke joinstyle="miter"/>
@@ -575,6 +582,7 @@
       <w:r>
         <w:rPr>
           <w:noProof/>
+          <w:lang w:val="de-CH" w:eastAsia="de-CH"/>
         </w:rPr>
         <mc:AlternateContent>
           <mc:Choice Requires="wps">
@@ -635,7 +643,7 @@
               </wp:inline>
             </w:drawing>
           </mc:Choice>
-          <mc:Fallback>
+          <mc:Fallback xmlns:w16se="http://schemas.microsoft.com/office/word/2015/wordml/symex" xmlns:w16sdtdh="http://schemas.microsoft.com/office/word/2020/wordml/sdtdatahash" xmlns:w16="http://schemas.microsoft.com/office/word/2018/wordml" xmlns:w16cid="http://schemas.microsoft.com/office/word/2016/wordml/cid" xmlns:w16cex="http://schemas.microsoft.com/office/word/2018/wordml/cex" xmlns:oel="http://schemas.microsoft.com/office/2019/extlst" xmlns:am3d="http://schemas.microsoft.com/office/drawing/2017/model3d" xmlns:aink="http://schemas.microsoft.com/office/drawing/2016/ink" xmlns:cx8="http://schemas.microsoft.com/office/drawing/2016/5/14/chartex" xmlns:cx7="http://schemas.microsoft.com/office/drawing/2016/5/13/chartex" xmlns:cx6="http://schemas.microsoft.com/office/drawing/2016/5/12/chartex" xmlns:cx5="http://schemas.microsoft.com/office/drawing/2016/5/11/chartex" xmlns:cx4="http://schemas.microsoft.com/office/drawing/2016/5/10/chartex" xmlns:cx3="http://schemas.microsoft.com/office/drawing/2016/5/9/chartex" xmlns:cx2="http://schemas.microsoft.com/office/drawing/2015/10/21/chartex" xmlns:cx1="http://schemas.microsoft.com/office/drawing/2015/9/8/chartex" xmlns:cx="http://schemas.microsoft.com/office/drawing/2014/chartex">
             <w:pict>
               <v:shape w14:anchorId="4ECBB050" id="Teilkreis 16" o:spid="_x0000_s1026" style="width:146.55pt;height:129.8pt;visibility:visible;mso-wrap-style:square;mso-left-percent:-10001;mso-top-percent:-10001;mso-position-horizontal:absolute;mso-position-horizontal-relative:char;mso-position-vertical:absolute;mso-position-vertical-relative:line;mso-left-percent:-10001;mso-top-percent:-10001;v-text-anchor:middle" coordsize="1860870,1648178" o:gfxdata="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" path="m224554,1360975c-69027,1058176,-75418,612564,209383,303258l930435,824089,224554,1360975xe" filled="f" strokecolor="black [3213]" strokeweight="10pt">
                 <v:path arrowok="t" o:connecttype="custom" o:connectlocs="224554,1360975;209383,303258;930435,824089;224554,1360975" o:connectangles="0,0,0,0"/>
@@ -659,11 +667,12 @@
         <w:rPr>
           <w:noProof/>
           <w:highlight w:val="black"/>
+          <w:lang w:val="de-CH" w:eastAsia="de-CH"/>
         </w:rPr>
         <mc:AlternateContent>
           <mc:Choice Requires="wps">
             <w:drawing>
-              <wp:inline distT="0" distB="0" distL="0" distR="0" wp14:anchorId="483EBD24" wp14:editId="07D2817A">
+              <wp:inline distT="0" distB="0" distL="0" distR="0" wp14:anchorId="483EBD24" wp14:editId="1C3E18C8">
                 <wp:extent cx="1152172" cy="992829"/>
                 <wp:effectExtent l="60642" t="53658" r="70803" b="70802"/>
                 <wp:docPr id="19" name="Gleichschenkliges Dreieck 19"/>
@@ -720,7 +729,19 @@
           </mc:Choice>
           <mc:Fallback>
             <w:pict>
-              <v:shape w14:anchorId="4DE34952" id="Gleichschenkliges Dreieck 19" o:spid="_x0000_s1026" type="#_x0000_t5" style="width:90.7pt;height:78.2pt;rotation:90;visibility:visible;mso-wrap-style:square;mso-left-percent:-10001;mso-top-percent:-10001;mso-position-horizontal:absolute;mso-position-horizontal-relative:char;mso-position-vertical:absolute;mso-position-vertical-relative:line;mso-left-percent:-10001;mso-top-percent:-10001;v-text-anchor:middle" o:gfxdata="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" fillcolor="white [3212]" strokecolor="white [3212]" strokeweight="10pt">
+              <v:shapetype w14:anchorId="157FAA0A" id="_x0000_t5" coordsize="21600,21600" o:spt="5" adj="10800" path="m@0,l,21600r21600,xe">
+                <v:stroke joinstyle="miter"/>
+                <v:formulas>
+                  <v:f eqn="val #0"/>
+                  <v:f eqn="prod #0 1 2"/>
+                  <v:f eqn="sum @1 10800 0"/>
+                </v:formulas>
+                <v:path gradientshapeok="t" o:connecttype="custom" o:connectlocs="@0,0;@1,10800;0,21600;10800,21600;21600,21600;@2,10800" textboxrect="0,10800,10800,18000;5400,10800,16200,18000;10800,10800,21600,18000;0,7200,7200,21600;7200,7200,14400,21600;14400,7200,21600,21600"/>
+                <v:handles>
+                  <v:h position="#0,topLeft" xrange="0,21600"/>
+                </v:handles>
+              </v:shapetype>
+              <v:shape id="Gleichschenkliges Dreieck 19" o:spid="_x0000_s1026" type="#_x0000_t5" style="width:90.7pt;height:78.2pt;rotation:90;visibility:visible;mso-wrap-style:square;mso-left-percent:-10001;mso-top-percent:-10001;mso-position-horizontal:absolute;mso-position-horizontal-relative:char;mso-position-vertical:absolute;mso-position-vertical-relative:line;mso-left-percent:-10001;mso-top-percent:-10001;v-text-anchor:middle" o:gfxdata="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" fillcolor="white [3212]" strokecolor="white [3212]" strokeweight="10pt">
                 <v:stroke joinstyle="round"/>
                 <w10:anchorlock/>
               </v:shape>
@@ -729,11 +750,208 @@
         </mc:AlternateContent>
       </w:r>
     </w:p>
+    <w:p>
+      <w:pPr>
+        <w:pStyle w:val="berschrift1"/>
+      </w:pPr>
+      <w:r>
+        <w:t>Melee Enemy</w:t>
+      </w:r>
+    </w:p>
+    <w:p>
+      <w:r>
+        <w:rPr>
+          <w:noProof/>
+          <w:lang w:val="de-CH" w:eastAsia="de-CH"/>
+        </w:rPr>
+        <mc:AlternateContent>
+          <mc:Choice Requires="wps">
+            <w:drawing>
+              <wp:inline distT="0" distB="0" distL="0" distR="0" wp14:anchorId="505B6464" wp14:editId="1A326C30">
+                <wp:extent cx="1186180" cy="1186180"/>
+                <wp:effectExtent l="76200" t="76200" r="90170" b="90170"/>
+                <wp:docPr id="7" name="Stern mit 8 Zacken 7"/>
+                <wp:cNvGraphicFramePr>
+                  <a:graphicFrameLocks xmlns:a="http://schemas.openxmlformats.org/drawingml/2006/main" noChangeAspect="1"/>
+                </wp:cNvGraphicFramePr>
+                <a:graphic xmlns:a="http://schemas.openxmlformats.org/drawingml/2006/main">
+                  <a:graphicData uri="http://schemas.microsoft.com/office/word/2010/wordprocessingShape">
+                    <wps:wsp>
+                      <wps:cNvSpPr>
+                        <a:spLocks noChangeAspect="1"/>
+                      </wps:cNvSpPr>
+                      <wps:spPr>
+                        <a:xfrm>
+                          <a:off x="0" y="0"/>
+                          <a:ext cx="1186180" cy="1186180"/>
+                        </a:xfrm>
+                        <a:prstGeom prst="star8">
+                          <a:avLst/>
+                        </a:prstGeom>
+                        <a:noFill/>
+                        <a:ln w="101600">
+                          <a:solidFill>
+                            <a:schemeClr val="tx1"/>
+                          </a:solidFill>
+                          <a:miter lim="800000"/>
+                        </a:ln>
+                      </wps:spPr>
+                      <wps:style>
+                        <a:lnRef idx="2">
+                          <a:schemeClr val="accent1">
+                            <a:shade val="50000"/>
+                          </a:schemeClr>
+                        </a:lnRef>
+                        <a:fillRef idx="1">
+                          <a:schemeClr val="accent1"/>
+                        </a:fillRef>
+                        <a:effectRef idx="0">
+                          <a:schemeClr val="accent1"/>
+                        </a:effectRef>
+                        <a:fontRef idx="minor">
+                          <a:schemeClr val="lt1"/>
+                        </a:fontRef>
+                      </wps:style>
+                      <wps:bodyPr rot="0" spcFirstLastPara="0" vertOverflow="overflow" horzOverflow="overflow" vert="horz" wrap="square" lIns="91440" tIns="45720" rIns="91440" bIns="45720" numCol="1" spcCol="0" rtlCol="0" fromWordArt="0" anchor="ctr" anchorCtr="0" forceAA="0" compatLnSpc="1">
+                        <a:prstTxWarp prst="textNoShape">
+                          <a:avLst/>
+                        </a:prstTxWarp>
+                        <a:noAutofit/>
+                      </wps:bodyPr>
+                    </wps:wsp>
+                  </a:graphicData>
+                </a:graphic>
+              </wp:inline>
+            </w:drawing>
+          </mc:Choice>
+          <mc:Fallback>
+            <w:pict>
+              <v:shapetype w14:anchorId="1E14F265" id="_x0000_t58" coordsize="21600,21600" o:spt="58" adj="2538" path="m21600,10800l@3@6,18436,3163@4@5,10800,0@6@5,3163,3163@5@6,,10800@5@4,3163,18436@6@3,10800,21600@4@3,18436,18436@3@4xe">
+                <v:stroke joinstyle="miter"/>
+                <v:formulas>
+                  <v:f eqn="sum 10800 0 #0"/>
+                  <v:f eqn="prod @0 30274 32768"/>
+                  <v:f eqn="prod @0 12540 32768"/>
+                  <v:f eqn="sum @1 10800 0"/>
+                  <v:f eqn="sum @2 10800 0"/>
+                  <v:f eqn="sum 10800 0 @1"/>
+                  <v:f eqn="sum 10800 0 @2"/>
+                  <v:f eqn="prod @0 23170 32768"/>
+                  <v:f eqn="sum @7 10800 0"/>
+                  <v:f eqn="sum 10800 0 @7"/>
+                </v:formulas>
+                <v:path gradientshapeok="t" o:connecttype="rect" textboxrect="@9,@9,@8,@8"/>
+                <v:handles>
+                  <v:h position="#0,center" xrange="0,10800"/>
+                </v:handles>
+              </v:shapetype>
+              <v:shape id="Stern mit 8 Zacken 7" o:spid="_x0000_s1026" type="#_x0000_t58" style="width:93.4pt;height:93.4pt;visibility:visible;mso-wrap-style:square;mso-left-percent:-10001;mso-top-percent:-10001;mso-position-horizontal:absolute;mso-position-horizontal-relative:char;mso-position-vertical:absolute;mso-position-vertical-relative:line;mso-left-percent:-10001;mso-top-percent:-10001;v-text-anchor:middle" o:gfxdata="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" adj="2700" filled="f" strokecolor="black [3213]" strokeweight="8pt">
+                <v:path arrowok="t"/>
+                <o:lock v:ext="edit" aspectratio="t"/>
+                <w10:anchorlock/>
+              </v:shape>
+            </w:pict>
+          </mc:Fallback>
+        </mc:AlternateContent>
+      </w:r>
+    </w:p>
+    <w:p>
+      <w:pPr>
+        <w:pStyle w:val="berschrift1"/>
+      </w:pPr>
+      <w:r>
+        <w:lastRenderedPageBreak/>
+        <w:t>Ranged Enemy</w:t>
+      </w:r>
+    </w:p>
+    <w:p>
+      <w:r>
+        <w:rPr>
+          <w:noProof/>
+          <w:lang w:val="de-CH" w:eastAsia="de-CH"/>
+        </w:rPr>
+        <mc:AlternateContent>
+          <mc:Choice Requires="wps">
+            <w:drawing>
+              <wp:inline distT="0" distB="0" distL="0" distR="0" wp14:anchorId="4941F9E0" wp14:editId="5D8C51B5">
+                <wp:extent cx="1188000" cy="1153840"/>
+                <wp:effectExtent l="38100" t="38100" r="50800" b="65405"/>
+                <wp:docPr id="11" name="Flussdiagramm: Zusammenstellen 11"/>
+                <wp:cNvGraphicFramePr>
+                  <a:graphicFrameLocks xmlns:a="http://schemas.openxmlformats.org/drawingml/2006/main" noChangeAspect="1"/>
+                </wp:cNvGraphicFramePr>
+                <a:graphic xmlns:a="http://schemas.openxmlformats.org/drawingml/2006/main">
+                  <a:graphicData uri="http://schemas.microsoft.com/office/word/2010/wordprocessingShape">
+                    <wps:wsp>
+                      <wps:cNvSpPr>
+                        <a:spLocks noChangeAspect="1"/>
+                      </wps:cNvSpPr>
+                      <wps:spPr>
+                        <a:xfrm>
+                          <a:off x="0" y="0"/>
+                          <a:ext cx="1188000" cy="1153840"/>
+                        </a:xfrm>
+                        <a:prstGeom prst="flowChartCollate">
+                          <a:avLst/>
+                        </a:prstGeom>
+                        <a:noFill/>
+                        <a:ln w="101600">
+                          <a:solidFill>
+                            <a:schemeClr val="tx1"/>
+                          </a:solidFill>
+                          <a:bevel/>
+                        </a:ln>
+                      </wps:spPr>
+                      <wps:style>
+                        <a:lnRef idx="2">
+                          <a:schemeClr val="accent1">
+                            <a:shade val="50000"/>
+                          </a:schemeClr>
+                        </a:lnRef>
+                        <a:fillRef idx="1">
+                          <a:schemeClr val="accent1"/>
+                        </a:fillRef>
+                        <a:effectRef idx="0">
+                          <a:schemeClr val="accent1"/>
+                        </a:effectRef>
+                        <a:fontRef idx="minor">
+                          <a:schemeClr val="lt1"/>
+                        </a:fontRef>
+                      </wps:style>
+                      <wps:bodyPr rot="0" spcFirstLastPara="0" vertOverflow="overflow" horzOverflow="overflow" vert="horz" wrap="square" lIns="91440" tIns="45720" rIns="91440" bIns="45720" numCol="1" spcCol="0" rtlCol="0" fromWordArt="0" anchor="ctr" anchorCtr="0" forceAA="0" compatLnSpc="1">
+                        <a:prstTxWarp prst="textNoShape">
+                          <a:avLst/>
+                        </a:prstTxWarp>
+                        <a:noAutofit/>
+                      </wps:bodyPr>
+                    </wps:wsp>
+                  </a:graphicData>
+                </a:graphic>
+              </wp:inline>
+            </w:drawing>
+          </mc:Choice>
+          <mc:Fallback>
+            <w:pict>
+              <v:shapetype w14:anchorId="7FC7F242" id="_x0000_t125" coordsize="21600,21600" o:spt="125" path="m21600,21600l,21600,21600,,,xe">
+                <v:stroke joinstyle="miter"/>
+                <v:path o:extrusionok="f" gradientshapeok="t" o:connecttype="custom" o:connectlocs="10800,0;10800,10800;10800,21600" textboxrect="5400,5400,16200,16200"/>
+              </v:shapetype>
+              <v:shape id="Flussdiagramm: Zusammenstellen 11" o:spid="_x0000_s1026" type="#_x0000_t125" style="width:93.55pt;height:90.85pt;visibility:visible;mso-wrap-style:square;mso-left-percent:-10001;mso-top-percent:-10001;mso-position-horizontal:absolute;mso-position-horizontal-relative:char;mso-position-vertical:absolute;mso-position-vertical-relative:line;mso-left-percent:-10001;mso-top-percent:-10001;v-text-anchor:middle" o:gfxdata="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" filled="f" strokecolor="black [3213]" strokeweight="8pt">
+                <v:stroke joinstyle="bevel"/>
+                <v:path arrowok="t"/>
+                <o:lock v:ext="edit" aspectratio="t"/>
+                <w10:anchorlock/>
+              </v:shape>
+            </w:pict>
+          </mc:Fallback>
+        </mc:AlternateContent>
+      </w:r>
+    </w:p>
     <w:p/>
     <w:sectPr>
       <w:pgSz w:w="11906" w:h="16838"/>
       <w:pgMar w:top="1417" w:right="1417" w:bottom="1134" w:left="1417" w:header="708" w:footer="708" w:gutter="0"/>
-      <w:cols w:space="708"/>
+      <w:cols w:num="2" w:space="708"/>
       <w:docGrid w:linePitch="360"/>
     </w:sectPr>
   </w:body>
@@ -741,7 +959,7 @@
 </file>
 
 <file path=word/styles.xml><?xml version="1.0" encoding="utf-8"?>
-<w:styles xmlns:mc="http://schemas.openxmlformats.org/markup-compatibility/2006" xmlns:r="http://schemas.openxmlformats.org/officeDocument/2006/relationships" xmlns:w="http://schemas.openxmlformats.org/wordprocessingml/2006/main" xmlns:w14="http://schemas.microsoft.com/office/word/2010/wordml" xmlns:w15="http://schemas.microsoft.com/office/word/2012/wordml" xmlns:w16cex="http://schemas.microsoft.com/office/word/2018/wordml/cex" xmlns:w16cid="http://schemas.microsoft.com/office/word/2016/wordml/cid" xmlns:w16="http://schemas.microsoft.com/office/word/2018/wordml" xmlns:w16sdtdh="http://schemas.microsoft.com/office/word/2020/wordml/sdtdatahash" xmlns:w16se="http://schemas.microsoft.com/office/word/2015/wordml/symex" mc:Ignorable="w14 w15 w16se w16cid w16 w16cex w16sdtdh">
+<w:styles xmlns:mc="http://schemas.openxmlformats.org/markup-compatibility/2006" xmlns:r="http://schemas.openxmlformats.org/officeDocument/2006/relationships" xmlns:w="http://schemas.openxmlformats.org/wordprocessingml/2006/main" xmlns:w14="http://schemas.microsoft.com/office/word/2010/wordml" xmlns:w15="http://schemas.microsoft.com/office/word/2012/wordml" mc:Ignorable="w14 w15">
   <w:docDefaults>
     <w:rPrDefault>
       <w:rPr>
@@ -757,7 +975,7 @@
       </w:pPr>
     </w:pPrDefault>
   </w:docDefaults>
-  <w:latentStyles w:defLockedState="0" w:defUIPriority="99" w:defSemiHidden="0" w:defUnhideWhenUsed="0" w:defQFormat="0" w:count="376">
+  <w:latentStyles w:defLockedState="0" w:defUIPriority="99" w:defSemiHidden="0" w:defUnhideWhenUsed="0" w:defQFormat="0" w:count="371">
     <w:lsdException w:name="Normal" w:uiPriority="0" w:qFormat="1"/>
     <w:lsdException w:name="heading 1" w:uiPriority="9" w:qFormat="1"/>
     <w:lsdException w:name="heading 2" w:semiHidden="1" w:uiPriority="9" w:unhideWhenUsed="1" w:qFormat="1"/>
@@ -1129,11 +1347,6 @@
     <w:lsdException w:name="List Table 5 Dark Accent 6" w:uiPriority="50"/>
     <w:lsdException w:name="List Table 6 Colorful Accent 6" w:uiPriority="51"/>
     <w:lsdException w:name="List Table 7 Colorful Accent 6" w:uiPriority="52"/>
-    <w:lsdException w:name="Mention" w:semiHidden="1" w:unhideWhenUsed="1"/>
-    <w:lsdException w:name="Smart Hyperlink" w:semiHidden="1" w:unhideWhenUsed="1"/>
-    <w:lsdException w:name="Hashtag" w:semiHidden="1" w:unhideWhenUsed="1"/>
-    <w:lsdException w:name="Unresolved Mention" w:semiHidden="1" w:unhideWhenUsed="1"/>
-    <w:lsdException w:name="Smart Link" w:semiHidden="1" w:unhideWhenUsed="1"/>
   </w:latentStyles>
   <w:style w:type="paragraph" w:default="1" w:styleId="Standard">
     <w:name w:val="Normal"/>
@@ -1497,4 +1710,16 @@
     </a:ext>
   </a:extLst>
 </a:theme>
+</file>
+
+<file path=customXml/item1.xml><?xml version="1.0" encoding="utf-8"?>
+<b:Sources xmlns:b="http://schemas.openxmlformats.org/officeDocument/2006/bibliography" xmlns="http://schemas.openxmlformats.org/officeDocument/2006/bibliography" SelectedStyle="\APASixthEditionOfficeOnline.xsl" StyleName="APA" Version="6"/>
+</file>
+
+<file path=customXml/itemProps1.xml><?xml version="1.0" encoding="utf-8"?>
+<ds:datastoreItem xmlns:ds="http://schemas.openxmlformats.org/officeDocument/2006/customXml" ds:itemID="{5EB9276B-2C3A-48CE-A98C-73838463CF32}">
+  <ds:schemaRefs>
+    <ds:schemaRef ds:uri="http://schemas.openxmlformats.org/officeDocument/2006/bibliography"/>
+  </ds:schemaRefs>
+</ds:datastoreItem>
 </file>
</xml_diff>

<commit_message>
Made projectile more general
</commit_message>
<xml_diff>
--- a/Graphics (yes really).docx
+++ b/Graphics (yes really).docx
@@ -359,7 +359,7 @@
           </mc:Choice>
           <mc:Fallback>
             <w:pict>
-              <v:shapetype w14:anchorId="516ECC56" id="_x0000_t56" coordsize="21600,21600" o:spt="56" path="m10800,l,8259,4200,21600r13200,l21600,8259xe">
+              <v:shapetype w14:anchorId="562138EC" id="_x0000_t56" coordsize="21600,21600" o:spt="56" path="m10800,l,8259,4200,21600r13200,l21600,8259xe">
                 <v:stroke joinstyle="miter"/>
                 <v:path gradientshapeok="t" o:connecttype="custom" o:connectlocs="10800,0;0,8259;4200,21600;10800,21600;17400,21600;21600,8259" o:connectangles="270,180,90,90,90,0" textboxrect="4200,5077,17400,21600"/>
               </v:shapetype>
@@ -459,8 +459,6 @@
           </mc:Fallback>
         </mc:AlternateContent>
       </w:r>
-      <w:bookmarkStart w:id="0" w:name="_GoBack"/>
-      <w:bookmarkEnd w:id="0"/>
     </w:p>
     <w:p>
       <w:pPr>
@@ -729,7 +727,7 @@
           </mc:Choice>
           <mc:Fallback>
             <w:pict>
-              <v:shapetype w14:anchorId="157FAA0A" id="_x0000_t5" coordsize="21600,21600" o:spt="5" adj="10800" path="m@0,l,21600r21600,xe">
+              <v:shapetype w14:anchorId="1F0BC8D0" id="_x0000_t5" coordsize="21600,21600" o:spt="5" adj="10800" path="m@0,l,21600r21600,xe">
                 <v:stroke joinstyle="miter"/>
                 <v:formulas>
                   <v:f eqn="val #0"/>
@@ -826,7 +824,7 @@
           </mc:Choice>
           <mc:Fallback>
             <w:pict>
-              <v:shapetype w14:anchorId="1E14F265" id="_x0000_t58" coordsize="21600,21600" o:spt="58" adj="2538" path="m21600,10800l@3@6,18436,3163@4@5,10800,0@6@5,3163,3163@5@6,,10800@5@4,3163,18436@6@3,10800,21600@4@3,18436,18436@3@4xe">
+              <v:shapetype w14:anchorId="3035B25B" id="_x0000_t58" coordsize="21600,21600" o:spt="58" adj="2538" path="m21600,10800l@3@6,18436,3163@4@5,10800,0@6@5,3163,3163@5@6,,10800@5@4,3163,18436@6@3,10800,21600@4@3,18436,18436@3@4xe">
                 <v:stroke joinstyle="miter"/>
                 <v:formulas>
                   <v:f eqn="sum 10800 0 #0"/>
@@ -932,7 +930,7 @@
           </mc:Choice>
           <mc:Fallback>
             <w:pict>
-              <v:shapetype w14:anchorId="7FC7F242" id="_x0000_t125" coordsize="21600,21600" o:spt="125" path="m21600,21600l,21600,21600,,,xe">
+              <v:shapetype w14:anchorId="36411EE6" id="_x0000_t125" coordsize="21600,21600" o:spt="125" path="m21600,21600l,21600,21600,,,xe">
                 <v:stroke joinstyle="miter"/>
                 <v:path o:extrusionok="f" gradientshapeok="t" o:connecttype="custom" o:connectlocs="10800,0;10800,10800;10800,21600" textboxrect="5400,5400,16200,16200"/>
               </v:shapetype>
@@ -947,7 +945,105 @@
         </mc:AlternateContent>
       </w:r>
     </w:p>
-    <w:p/>
+    <w:p>
+      <w:pPr>
+        <w:pStyle w:val="berschrift1"/>
+      </w:pPr>
+      <w:r>
+        <w:t>Ranged Enemy Bullet</w:t>
+      </w:r>
+    </w:p>
+    <w:p>
+      <w:r>
+        <w:rPr>
+          <w:noProof/>
+          <w:lang w:val="de-CH" w:eastAsia="de-CH"/>
+        </w:rPr>
+        <mc:AlternateContent>
+          <mc:Choice Requires="wps">
+            <w:drawing>
+              <wp:inline distT="0" distB="0" distL="0" distR="0" wp14:anchorId="6A0F55EC" wp14:editId="4C0E7A87">
+                <wp:extent cx="1720850" cy="1720850"/>
+                <wp:effectExtent l="323850" t="323850" r="203200" b="336550"/>
+                <wp:docPr id="12" name="Stern mit 4 Zacken 12"/>
+                <wp:cNvGraphicFramePr/>
+                <a:graphic xmlns:a="http://schemas.openxmlformats.org/drawingml/2006/main">
+                  <a:graphicData uri="http://schemas.microsoft.com/office/word/2010/wordprocessingShape">
+                    <wps:wsp>
+                      <wps:cNvSpPr/>
+                      <wps:spPr>
+                        <a:xfrm>
+                          <a:off x="0" y="0"/>
+                          <a:ext cx="1720850" cy="1720850"/>
+                        </a:xfrm>
+                        <a:prstGeom prst="star4">
+                          <a:avLst/>
+                        </a:prstGeom>
+                        <a:solidFill>
+                          <a:schemeClr val="tx1"/>
+                        </a:solidFill>
+                        <a:ln w="127000">
+                          <a:solidFill>
+                            <a:schemeClr val="tx1"/>
+                          </a:solidFill>
+                          <a:miter lim="800000"/>
+                        </a:ln>
+                      </wps:spPr>
+                      <wps:style>
+                        <a:lnRef idx="2">
+                          <a:schemeClr val="accent1">
+                            <a:shade val="50000"/>
+                          </a:schemeClr>
+                        </a:lnRef>
+                        <a:fillRef idx="1">
+                          <a:schemeClr val="accent1"/>
+                        </a:fillRef>
+                        <a:effectRef idx="0">
+                          <a:schemeClr val="accent1"/>
+                        </a:effectRef>
+                        <a:fontRef idx="minor">
+                          <a:schemeClr val="lt1"/>
+                        </a:fontRef>
+                      </wps:style>
+                      <wps:bodyPr rot="0" spcFirstLastPara="0" vertOverflow="overflow" horzOverflow="overflow" vert="horz" wrap="square" lIns="91440" tIns="45720" rIns="91440" bIns="45720" numCol="1" spcCol="0" rtlCol="0" fromWordArt="0" anchor="ctr" anchorCtr="0" forceAA="0" compatLnSpc="1">
+                        <a:prstTxWarp prst="textNoShape">
+                          <a:avLst/>
+                        </a:prstTxWarp>
+                        <a:noAutofit/>
+                      </wps:bodyPr>
+                    </wps:wsp>
+                  </a:graphicData>
+                </a:graphic>
+              </wp:inline>
+            </w:drawing>
+          </mc:Choice>
+          <mc:Fallback>
+            <w:pict>
+              <v:shapetype w14:anchorId="56716ACB" id="_x0000_t187" coordsize="21600,21600" o:spt="187" adj="8100" path="m21600,10800l@2@3,10800,0@3@3,,10800@3@2,10800,21600@2@2xe">
+                <v:stroke joinstyle="miter"/>
+                <v:formulas>
+                  <v:f eqn="sum 10800 0 #0"/>
+                  <v:f eqn="prod @0 23170 32768"/>
+                  <v:f eqn="sum @1 10800 0"/>
+                  <v:f eqn="sum 10800 0 @1"/>
+                </v:formulas>
+                <v:path gradientshapeok="t" o:connecttype="rect" textboxrect="@3,@3,@2,@2"/>
+                <v:handles>
+                  <v:h position="#0,center" xrange="0,10800"/>
+                </v:handles>
+              </v:shapetype>
+              <v:shape id="Stern mit 4 Zacken 12" o:spid="_x0000_s1026" type="#_x0000_t187" style="width:135.5pt;height:135.5pt;visibility:visible;mso-wrap-style:square;mso-left-percent:-10001;mso-top-percent:-10001;mso-position-horizontal:absolute;mso-position-horizontal-relative:char;mso-position-vertical:absolute;mso-position-vertical-relative:line;mso-left-percent:-10001;mso-top-percent:-10001;v-text-anchor:middle" o:gfxdata="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" fillcolor="black [3213]" strokecolor="black [3213]" strokeweight="10pt">
+                <w10:anchorlock/>
+              </v:shape>
+            </w:pict>
+          </mc:Fallback>
+        </mc:AlternateContent>
+      </w:r>
+    </w:p>
+    <w:p>
+      <w:bookmarkStart w:id="0" w:name="_GoBack"/>
+      <w:bookmarkEnd w:id="0"/>
+    </w:p>
     <w:sectPr>
       <w:pgSz w:w="11906" w:h="16838"/>
       <w:pgMar w:top="1417" w:right="1417" w:bottom="1134" w:left="1417" w:header="708" w:footer="708" w:gutter="0"/>
@@ -1717,7 +1813,7 @@
 </file>
 
 <file path=customXml/itemProps1.xml><?xml version="1.0" encoding="utf-8"?>
-<ds:datastoreItem xmlns:ds="http://schemas.openxmlformats.org/officeDocument/2006/customXml" ds:itemID="{5EB9276B-2C3A-48CE-A98C-73838463CF32}">
+<ds:datastoreItem xmlns:ds="http://schemas.openxmlformats.org/officeDocument/2006/customXml" ds:itemID="{68D7A7C4-1136-40DB-AF08-CCFB2792B535}">
   <ds:schemaRefs>
     <ds:schemaRef ds:uri="http://schemas.openxmlformats.org/officeDocument/2006/bibliography"/>
   </ds:schemaRefs>

</xml_diff>